<commit_message>
Opdateret VPP og use case text
</commit_message>
<xml_diff>
--- a/brief use case.docx
+++ b/brief use case.docx
@@ -4,12 +4,30 @@
   <w:body>
     <w:p>
       <w:r>
-        <w:t>Opret arrangement</w:t>
-      </w:r>
-    </w:p>
-    <w:p>
-      <w:r>
-        <w:t xml:space="preserve">Sekretæren opretter et arrangement ved at give det et navn. Hvornår det starter og slutter. Hvem kunden er, som har bestilt opgaven. Hvem der i virksomheden, står for at løse opgaven. Der er også mulighed for at beskrive arrangementet. Sekretæren opretter de begivenheder, som kunden bestiller. Systemet giver en total pris, som er summen af de valgte </w:t>
+        <w:t xml:space="preserve">UC001: </w:t>
+      </w:r>
+      <w:r>
+        <w:t>Administrer</w:t>
+      </w:r>
+      <w:r>
+        <w:t xml:space="preserve"> arrangement</w:t>
+      </w:r>
+    </w:p>
+    <w:p>
+      <w:r>
+        <w:t xml:space="preserve">Sekretæren </w:t>
+      </w:r>
+      <w:r>
+        <w:t xml:space="preserve">vælger </w:t>
+      </w:r>
+      <w:r>
+        <w:t>opret</w:t>
+      </w:r>
+      <w:r>
+        <w:t xml:space="preserve"> arrangement. Herefter angives</w:t>
+      </w:r>
+      <w:r>
+        <w:t xml:space="preserve"> navn. Hvornår det starter og slutter. Hvem kunden er, som har bestilt opgaven. Hvem der i virksomheden, står for at løse opgaven. Der er også mulighed for at beskrive arrangementet. Sekretæren opretter de begivenheder, som kunden bestiller. Systemet giver en total pris, som er summen af de valgte </w:t>
       </w:r>
       <w:r>
         <w:t>standardbegivenheder</w:t>
@@ -21,105 +39,246 @@
         <w:t>mulighed for at redigere total prisen for at give en individuel rabat.</w:t>
       </w:r>
     </w:p>
+    <w:p>
+      <w:pPr>
+        <w:pStyle w:val="ListParagraph"/>
+        <w:numPr>
+          <w:ilvl w:val="0"/>
+          <w:numId w:val="2"/>
+        </w:numPr>
+      </w:pPr>
+      <w:r>
+        <w:t>Vælger rediger arrangement</w:t>
+      </w:r>
+    </w:p>
+    <w:p>
+      <w:pPr>
+        <w:pStyle w:val="ListParagraph"/>
+        <w:numPr>
+          <w:ilvl w:val="0"/>
+          <w:numId w:val="2"/>
+        </w:numPr>
+      </w:pPr>
+      <w:r>
+        <w:t xml:space="preserve">Vælger slet </w:t>
+      </w:r>
+      <w:r>
+        <w:t>arrangement</w:t>
+      </w:r>
+    </w:p>
+    <w:p>
+      <w:pPr>
+        <w:pStyle w:val="ListParagraph"/>
+      </w:pPr>
+    </w:p>
+    <w:p>
+      <w:r>
+        <w:t xml:space="preserve">UC002: </w:t>
+      </w:r>
+      <w:r>
+        <w:t>Opret event</w:t>
+      </w:r>
+    </w:p>
+    <w:p>
+      <w:r>
+        <w:t xml:space="preserve">Sekretæren opretter en begivenhed, hvor der angives navn, pris, dato/tid, start- og sluttidspunkt, hvem der </w:t>
+      </w:r>
+      <w:proofErr w:type="spellStart"/>
+      <w:r>
+        <w:t>evt</w:t>
+      </w:r>
+      <w:proofErr w:type="spellEnd"/>
+      <w:r>
+        <w:t xml:space="preserve"> er ansvarlig for begivenheden, begivenhedstype og beskrivelse.</w:t>
+      </w:r>
+    </w:p>
     <w:p/>
     <w:p>
       <w:r>
-        <w:t>Opret event</w:t>
-      </w:r>
-    </w:p>
-    <w:p>
-      <w:r>
-        <w:t xml:space="preserve">Sekretæren opretter en begivenhed, hvor der angives navn, pris, dato/tid, start- og sluttidspunkt, hvem der </w:t>
-      </w:r>
-      <w:proofErr w:type="spellStart"/>
-      <w:r>
-        <w:t>evt</w:t>
-      </w:r>
-      <w:proofErr w:type="spellEnd"/>
-      <w:r>
-        <w:t xml:space="preserve"> er ansvarlig for begivenheden, begivenhedstype og beskrivelse.</w:t>
+        <w:t xml:space="preserve">UC003: </w:t>
+      </w:r>
+      <w:r>
+        <w:t>Administrer</w:t>
+      </w:r>
+      <w:r>
+        <w:t xml:space="preserve"> begivenhedstype</w:t>
+      </w:r>
+    </w:p>
+    <w:p>
+      <w:r>
+        <w:t xml:space="preserve">Sekretæren </w:t>
+      </w:r>
+      <w:r>
+        <w:t xml:space="preserve">vælger </w:t>
+      </w:r>
+      <w:r>
+        <w:t>opret</w:t>
+      </w:r>
+      <w:r>
+        <w:t xml:space="preserve">. Herefter </w:t>
+      </w:r>
+      <w:r>
+        <w:t>angive</w:t>
+      </w:r>
+      <w:r>
+        <w:t>s</w:t>
+      </w:r>
+      <w:r>
+        <w:t xml:space="preserve"> pris, sted start/sted slut, hvor lang tid begivenheden tager som standard, navn, ekstern kontakt</w:t>
+      </w:r>
+      <w:r>
+        <w:t xml:space="preserve"> (navn, e-mail og telefonnummer)</w:t>
+      </w:r>
+      <w:r>
+        <w:t xml:space="preserve"> og beskrivelse.</w:t>
+      </w:r>
+    </w:p>
+    <w:p>
+      <w:pPr>
+        <w:pStyle w:val="ListParagraph"/>
+        <w:numPr>
+          <w:ilvl w:val="0"/>
+          <w:numId w:val="2"/>
+        </w:numPr>
+      </w:pPr>
+      <w:r>
+        <w:t>Vælger rediger begivenhedstype</w:t>
+      </w:r>
+    </w:p>
+    <w:p>
+      <w:pPr>
+        <w:pStyle w:val="ListParagraph"/>
+        <w:numPr>
+          <w:ilvl w:val="0"/>
+          <w:numId w:val="2"/>
+        </w:numPr>
+      </w:pPr>
+      <w:r>
+        <w:t>Vælger slet begivenhedstype</w:t>
       </w:r>
     </w:p>
     <w:p/>
     <w:p>
       <w:r>
-        <w:t>Opret begivenhedstype</w:t>
-      </w:r>
-    </w:p>
-    <w:p>
-      <w:r>
-        <w:t>Sekretæren opretter begivenhedstype ved at angive pris, sted start/sted slut, hvor lang tid begivenheden tager som standard, navn, ekstern kontakt</w:t>
-      </w:r>
-      <w:r>
-        <w:t xml:space="preserve"> (navn, e-mail og telefonnummer)</w:t>
-      </w:r>
-      <w:r>
-        <w:t xml:space="preserve"> og beskrivelse.</w:t>
+        <w:t xml:space="preserve">UC004: </w:t>
+      </w:r>
+      <w:r>
+        <w:t>Administrer</w:t>
+      </w:r>
+      <w:r>
+        <w:t xml:space="preserve"> facilitator</w:t>
+      </w:r>
+    </w:p>
+    <w:p>
+      <w:r>
+        <w:t xml:space="preserve">Sekretæren </w:t>
+      </w:r>
+      <w:r>
+        <w:t xml:space="preserve">vælger </w:t>
+      </w:r>
+      <w:r>
+        <w:t>opret</w:t>
+      </w:r>
+      <w:r>
+        <w:t>. F</w:t>
+      </w:r>
+      <w:r>
+        <w:t>acilitator</w:t>
+      </w:r>
+      <w:r>
+        <w:t>s</w:t>
+      </w:r>
+      <w:r>
+        <w:t xml:space="preserve"> </w:t>
+      </w:r>
+      <w:r>
+        <w:t>na</w:t>
+      </w:r>
+      <w:r>
+        <w:t>vn, e-mail og telefonnummer</w:t>
+      </w:r>
+      <w:r>
+        <w:t xml:space="preserve"> angives</w:t>
+      </w:r>
+      <w:r>
+        <w:t xml:space="preserve">. </w:t>
+      </w:r>
+    </w:p>
+    <w:p>
+      <w:pPr>
+        <w:pStyle w:val="ListParagraph"/>
+        <w:numPr>
+          <w:ilvl w:val="0"/>
+          <w:numId w:val="2"/>
+        </w:numPr>
+      </w:pPr>
+      <w:r>
+        <w:t>Vælger rediger begiv</w:t>
+      </w:r>
+      <w:r>
+        <w:t xml:space="preserve"> </w:t>
+      </w:r>
+      <w:r>
+        <w:t>facilitator</w:t>
+      </w:r>
+    </w:p>
+    <w:p>
+      <w:pPr>
+        <w:pStyle w:val="ListParagraph"/>
+        <w:numPr>
+          <w:ilvl w:val="0"/>
+          <w:numId w:val="2"/>
+        </w:numPr>
+      </w:pPr>
+      <w:r>
+        <w:t>Vælger slet facilitator</w:t>
       </w:r>
     </w:p>
     <w:p/>
     <w:p>
       <w:r>
-        <w:t>Opret facilitator</w:t>
-      </w:r>
-    </w:p>
-    <w:p>
-      <w:r>
-        <w:t xml:space="preserve">Sekretæren opretter facilitator ved at angive navn, e-mail og telefonnummer. </w:t>
+        <w:t xml:space="preserve">UC005: </w:t>
+      </w:r>
+      <w:r>
+        <w:t>Importer data</w:t>
+      </w:r>
+    </w:p>
+    <w:p>
+      <w:r>
+        <w:t>Facilitatoren importerer de data, som er tilknyttet den person i en tidsperiode.</w:t>
       </w:r>
     </w:p>
     <w:p/>
     <w:p>
       <w:r>
-        <w:t>Slet eventtype</w:t>
-      </w:r>
-    </w:p>
-    <w:p>
-      <w:r>
-        <w:t>Sekretæren</w:t>
-      </w:r>
-      <w:r>
-        <w:t xml:space="preserve"> sletter en begivenhedstype ved at gøre den ikke valgbar.</w:t>
+        <w:t xml:space="preserve">UC006: </w:t>
+      </w:r>
+      <w:r>
+        <w:t>Eksporter data</w:t>
+      </w:r>
+    </w:p>
+    <w:p>
+      <w:r>
+        <w:t>Sekretæren kan eksportere data til en specifik facilitator i en given periode.</w:t>
       </w:r>
     </w:p>
     <w:p/>
     <w:p>
       <w:r>
-        <w:t>Importer data</w:t>
-      </w:r>
-    </w:p>
-    <w:p>
-      <w:r>
-        <w:t>Facilitatoren importerer de data, som er tilknyttet den person i en tidsperiode.</w:t>
-      </w:r>
-    </w:p>
-    <w:p/>
-    <w:p>
-      <w:r>
-        <w:t>Eksporter data</w:t>
-      </w:r>
-    </w:p>
-    <w:p>
-      <w:r>
-        <w:t>Sekretæren kan eksportere data til en specifik facilitator i en given periode.</w:t>
-      </w:r>
-    </w:p>
-    <w:p/>
-    <w:p>
+        <w:t xml:space="preserve">UC007: </w:t>
+      </w:r>
       <w:r>
         <w:t>Læs data</w:t>
       </w:r>
     </w:p>
     <w:p>
       <w:r>
-        <w:t>Både sekretæren og facilitatoren kan læse data i databasen, som er formateret på en overskuelig måde.</w:t>
+        <w:t>Både s</w:t>
       </w:r>
       <w:bookmarkStart w:id="0" w:name="_GoBack"/>
       <w:bookmarkEnd w:id="0"/>
-    </w:p>
-    <w:p>
-      <w:r>
-        <w:t xml:space="preserve"> </w:t>
+      <w:r>
+        <w:t xml:space="preserve">ekretæren og facilitatoren kan læse data i databasen, som er formateret på en overskuelig måde. </w:t>
       </w:r>
     </w:p>
     <w:p/>
@@ -137,6 +296,230 @@
 <file path=word/numbering.xml><?xml version="1.0" encoding="utf-8"?>
 <w:numbering xmlns:wpc="http://schemas.microsoft.com/office/word/2010/wordprocessingCanvas" xmlns:cx="http://schemas.microsoft.com/office/drawing/2014/chartex" xmlns:cx1="http://schemas.microsoft.com/office/drawing/2015/9/8/chartex" xmlns:cx2="http://schemas.microsoft.com/office/drawing/2015/10/21/chartex" xmlns:cx3="http://schemas.microsoft.com/office/drawing/2016/5/9/chartex" xmlns:cx4="http://schemas.microsoft.com/office/drawing/2016/5/10/chartex" xmlns:cx5="http://schemas.microsoft.com/office/drawing/2016/5/11/chartex" xmlns:cx6="http://schemas.microsoft.com/office/drawing/2016/5/12/chartex" xmlns:cx7="http://schemas.microsoft.com/office/drawing/2016/5/13/chartex" xmlns:cx8="http://schemas.microsoft.com/office/drawing/2016/5/14/chartex" xmlns:mc="http://schemas.openxmlformats.org/markup-compatibility/2006" xmlns:aink="http://schemas.microsoft.com/office/drawing/2016/ink" xmlns:am3d="http://schemas.microsoft.com/office/drawing/2017/model3d" xmlns:o="urn:schemas-microsoft-com:office:office" xmlns:r="http://schemas.openxmlformats.org/officeDocument/2006/relationships" xmlns:m="http://schemas.openxmlformats.org/officeDocument/2006/math" xmlns:v="urn:schemas-microsoft-com:vml" xmlns:wp14="http://schemas.microsoft.com/office/word/2010/wordprocessingDrawing" xmlns:wp="http://schemas.openxmlformats.org/drawingml/2006/wordprocessingDrawing" xmlns:w10="urn:schemas-microsoft-com:office:word" xmlns:w="http://schemas.openxmlformats.org/wordprocessingml/2006/main" xmlns:w14="http://schemas.microsoft.com/office/word/2010/wordml" xmlns:w15="http://schemas.microsoft.com/office/word/2012/wordml" xmlns:w16cid="http://schemas.microsoft.com/office/word/2016/wordml/cid" xmlns:w16se="http://schemas.microsoft.com/office/word/2015/wordml/symex" xmlns:wpg="http://schemas.microsoft.com/office/word/2010/wordprocessingGroup" xmlns:wpi="http://schemas.microsoft.com/office/word/2010/wordprocessingInk" xmlns:wne="http://schemas.microsoft.com/office/word/2006/wordml" xmlns:wps="http://schemas.microsoft.com/office/word/2010/wordprocessingShape" mc:Ignorable="w14 w15 w16se w16cid wp14">
   <w:abstractNum w:abstractNumId="0" w15:restartNumberingAfterBreak="0">
+    <w:nsid w:val="33354153"/>
+    <w:multiLevelType w:val="hybridMultilevel"/>
+    <w:tmpl w:val="6436C688"/>
+    <w:lvl w:ilvl="0" w:tplc="27AC6B56">
+      <w:numFmt w:val="bullet"/>
+      <w:lvlText w:val=""/>
+      <w:lvlJc w:val="left"/>
+      <w:pPr>
+        <w:ind w:left="720" w:hanging="360"/>
+      </w:pPr>
+      <w:rPr>
+        <w:rFonts w:ascii="Symbol" w:eastAsiaTheme="minorHAnsi" w:hAnsi="Symbol" w:cstheme="minorBidi" w:hint="default"/>
+      </w:rPr>
+    </w:lvl>
+    <w:lvl w:ilvl="1" w:tplc="20000003" w:tentative="1">
+      <w:start w:val="1"/>
+      <w:numFmt w:val="bullet"/>
+      <w:lvlText w:val="o"/>
+      <w:lvlJc w:val="left"/>
+      <w:pPr>
+        <w:ind w:left="1440" w:hanging="360"/>
+      </w:pPr>
+      <w:rPr>
+        <w:rFonts w:ascii="Courier New" w:hAnsi="Courier New" w:cs="Courier New" w:hint="default"/>
+      </w:rPr>
+    </w:lvl>
+    <w:lvl w:ilvl="2" w:tplc="20000005" w:tentative="1">
+      <w:start w:val="1"/>
+      <w:numFmt w:val="bullet"/>
+      <w:lvlText w:val=""/>
+      <w:lvlJc w:val="left"/>
+      <w:pPr>
+        <w:ind w:left="2160" w:hanging="360"/>
+      </w:pPr>
+      <w:rPr>
+        <w:rFonts w:ascii="Wingdings" w:hAnsi="Wingdings" w:hint="default"/>
+      </w:rPr>
+    </w:lvl>
+    <w:lvl w:ilvl="3" w:tplc="20000001" w:tentative="1">
+      <w:start w:val="1"/>
+      <w:numFmt w:val="bullet"/>
+      <w:lvlText w:val=""/>
+      <w:lvlJc w:val="left"/>
+      <w:pPr>
+        <w:ind w:left="2880" w:hanging="360"/>
+      </w:pPr>
+      <w:rPr>
+        <w:rFonts w:ascii="Symbol" w:hAnsi="Symbol" w:hint="default"/>
+      </w:rPr>
+    </w:lvl>
+    <w:lvl w:ilvl="4" w:tplc="20000003" w:tentative="1">
+      <w:start w:val="1"/>
+      <w:numFmt w:val="bullet"/>
+      <w:lvlText w:val="o"/>
+      <w:lvlJc w:val="left"/>
+      <w:pPr>
+        <w:ind w:left="3600" w:hanging="360"/>
+      </w:pPr>
+      <w:rPr>
+        <w:rFonts w:ascii="Courier New" w:hAnsi="Courier New" w:cs="Courier New" w:hint="default"/>
+      </w:rPr>
+    </w:lvl>
+    <w:lvl w:ilvl="5" w:tplc="20000005" w:tentative="1">
+      <w:start w:val="1"/>
+      <w:numFmt w:val="bullet"/>
+      <w:lvlText w:val=""/>
+      <w:lvlJc w:val="left"/>
+      <w:pPr>
+        <w:ind w:left="4320" w:hanging="360"/>
+      </w:pPr>
+      <w:rPr>
+        <w:rFonts w:ascii="Wingdings" w:hAnsi="Wingdings" w:hint="default"/>
+      </w:rPr>
+    </w:lvl>
+    <w:lvl w:ilvl="6" w:tplc="20000001" w:tentative="1">
+      <w:start w:val="1"/>
+      <w:numFmt w:val="bullet"/>
+      <w:lvlText w:val=""/>
+      <w:lvlJc w:val="left"/>
+      <w:pPr>
+        <w:ind w:left="5040" w:hanging="360"/>
+      </w:pPr>
+      <w:rPr>
+        <w:rFonts w:ascii="Symbol" w:hAnsi="Symbol" w:hint="default"/>
+      </w:rPr>
+    </w:lvl>
+    <w:lvl w:ilvl="7" w:tplc="20000003" w:tentative="1">
+      <w:start w:val="1"/>
+      <w:numFmt w:val="bullet"/>
+      <w:lvlText w:val="o"/>
+      <w:lvlJc w:val="left"/>
+      <w:pPr>
+        <w:ind w:left="5760" w:hanging="360"/>
+      </w:pPr>
+      <w:rPr>
+        <w:rFonts w:ascii="Courier New" w:hAnsi="Courier New" w:cs="Courier New" w:hint="default"/>
+      </w:rPr>
+    </w:lvl>
+    <w:lvl w:ilvl="8" w:tplc="20000005" w:tentative="1">
+      <w:start w:val="1"/>
+      <w:numFmt w:val="bullet"/>
+      <w:lvlText w:val=""/>
+      <w:lvlJc w:val="left"/>
+      <w:pPr>
+        <w:ind w:left="6480" w:hanging="360"/>
+      </w:pPr>
+      <w:rPr>
+        <w:rFonts w:ascii="Wingdings" w:hAnsi="Wingdings" w:hint="default"/>
+      </w:rPr>
+    </w:lvl>
+  </w:abstractNum>
+  <w:abstractNum w:abstractNumId="1" w15:restartNumberingAfterBreak="0">
+    <w:nsid w:val="3373043F"/>
+    <w:multiLevelType w:val="hybridMultilevel"/>
+    <w:tmpl w:val="F676C2BA"/>
+    <w:lvl w:ilvl="0" w:tplc="38789BF0">
+      <w:numFmt w:val="bullet"/>
+      <w:lvlText w:val=""/>
+      <w:lvlJc w:val="left"/>
+      <w:pPr>
+        <w:ind w:left="720" w:hanging="360"/>
+      </w:pPr>
+      <w:rPr>
+        <w:rFonts w:ascii="Symbol" w:eastAsiaTheme="minorHAnsi" w:hAnsi="Symbol" w:cstheme="minorBidi" w:hint="default"/>
+      </w:rPr>
+    </w:lvl>
+    <w:lvl w:ilvl="1" w:tplc="20000003" w:tentative="1">
+      <w:start w:val="1"/>
+      <w:numFmt w:val="bullet"/>
+      <w:lvlText w:val="o"/>
+      <w:lvlJc w:val="left"/>
+      <w:pPr>
+        <w:ind w:left="1440" w:hanging="360"/>
+      </w:pPr>
+      <w:rPr>
+        <w:rFonts w:ascii="Courier New" w:hAnsi="Courier New" w:cs="Courier New" w:hint="default"/>
+      </w:rPr>
+    </w:lvl>
+    <w:lvl w:ilvl="2" w:tplc="20000005" w:tentative="1">
+      <w:start w:val="1"/>
+      <w:numFmt w:val="bullet"/>
+      <w:lvlText w:val=""/>
+      <w:lvlJc w:val="left"/>
+      <w:pPr>
+        <w:ind w:left="2160" w:hanging="360"/>
+      </w:pPr>
+      <w:rPr>
+        <w:rFonts w:ascii="Wingdings" w:hAnsi="Wingdings" w:hint="default"/>
+      </w:rPr>
+    </w:lvl>
+    <w:lvl w:ilvl="3" w:tplc="20000001" w:tentative="1">
+      <w:start w:val="1"/>
+      <w:numFmt w:val="bullet"/>
+      <w:lvlText w:val=""/>
+      <w:lvlJc w:val="left"/>
+      <w:pPr>
+        <w:ind w:left="2880" w:hanging="360"/>
+      </w:pPr>
+      <w:rPr>
+        <w:rFonts w:ascii="Symbol" w:hAnsi="Symbol" w:hint="default"/>
+      </w:rPr>
+    </w:lvl>
+    <w:lvl w:ilvl="4" w:tplc="20000003" w:tentative="1">
+      <w:start w:val="1"/>
+      <w:numFmt w:val="bullet"/>
+      <w:lvlText w:val="o"/>
+      <w:lvlJc w:val="left"/>
+      <w:pPr>
+        <w:ind w:left="3600" w:hanging="360"/>
+      </w:pPr>
+      <w:rPr>
+        <w:rFonts w:ascii="Courier New" w:hAnsi="Courier New" w:cs="Courier New" w:hint="default"/>
+      </w:rPr>
+    </w:lvl>
+    <w:lvl w:ilvl="5" w:tplc="20000005" w:tentative="1">
+      <w:start w:val="1"/>
+      <w:numFmt w:val="bullet"/>
+      <w:lvlText w:val=""/>
+      <w:lvlJc w:val="left"/>
+      <w:pPr>
+        <w:ind w:left="4320" w:hanging="360"/>
+      </w:pPr>
+      <w:rPr>
+        <w:rFonts w:ascii="Wingdings" w:hAnsi="Wingdings" w:hint="default"/>
+      </w:rPr>
+    </w:lvl>
+    <w:lvl w:ilvl="6" w:tplc="20000001" w:tentative="1">
+      <w:start w:val="1"/>
+      <w:numFmt w:val="bullet"/>
+      <w:lvlText w:val=""/>
+      <w:lvlJc w:val="left"/>
+      <w:pPr>
+        <w:ind w:left="5040" w:hanging="360"/>
+      </w:pPr>
+      <w:rPr>
+        <w:rFonts w:ascii="Symbol" w:hAnsi="Symbol" w:hint="default"/>
+      </w:rPr>
+    </w:lvl>
+    <w:lvl w:ilvl="7" w:tplc="20000003" w:tentative="1">
+      <w:start w:val="1"/>
+      <w:numFmt w:val="bullet"/>
+      <w:lvlText w:val="o"/>
+      <w:lvlJc w:val="left"/>
+      <w:pPr>
+        <w:ind w:left="5760" w:hanging="360"/>
+      </w:pPr>
+      <w:rPr>
+        <w:rFonts w:ascii="Courier New" w:hAnsi="Courier New" w:cs="Courier New" w:hint="default"/>
+      </w:rPr>
+    </w:lvl>
+    <w:lvl w:ilvl="8" w:tplc="20000005" w:tentative="1">
+      <w:start w:val="1"/>
+      <w:numFmt w:val="bullet"/>
+      <w:lvlText w:val=""/>
+      <w:lvlJc w:val="left"/>
+      <w:pPr>
+        <w:ind w:left="6480" w:hanging="360"/>
+      </w:pPr>
+      <w:rPr>
+        <w:rFonts w:ascii="Wingdings" w:hAnsi="Wingdings" w:hint="default"/>
+      </w:rPr>
+    </w:lvl>
+  </w:abstractNum>
+  <w:abstractNum w:abstractNumId="2" w15:restartNumberingAfterBreak="0">
     <w:nsid w:val="7B373B84"/>
     <w:multiLevelType w:val="hybridMultilevel"/>
     <w:tmpl w:val="6D5487A0"/>
@@ -226,7 +609,13 @@
     </w:lvl>
   </w:abstractNum>
   <w:num w:numId="1">
+    <w:abstractNumId w:val="2"/>
+  </w:num>
+  <w:num w:numId="2">
     <w:abstractNumId w:val="0"/>
+  </w:num>
+  <w:num w:numId="3">
+    <w:abstractNumId w:val="1"/>
   </w:num>
 </w:numbering>
 </file>
@@ -629,13 +1018,13 @@
     <w:name w:val="Normal"/>
     <w:qFormat/>
   </w:style>
-  <w:style w:type="character" w:default="1" w:styleId="Standardskrifttypeiafsnit">
+  <w:style w:type="character" w:default="1" w:styleId="DefaultParagraphFont">
     <w:name w:val="Default Paragraph Font"/>
     <w:uiPriority w:val="1"/>
     <w:semiHidden/>
     <w:unhideWhenUsed/>
   </w:style>
-  <w:style w:type="table" w:default="1" w:styleId="Tabel-Normal">
+  <w:style w:type="table" w:default="1" w:styleId="TableNormal">
     <w:name w:val="Normal Table"/>
     <w:uiPriority w:val="99"/>
     <w:semiHidden/>
@@ -650,13 +1039,13 @@
       </w:tblCellMar>
     </w:tblPr>
   </w:style>
-  <w:style w:type="numbering" w:default="1" w:styleId="Ingenoversigt">
+  <w:style w:type="numbering" w:default="1" w:styleId="NoList">
     <w:name w:val="No List"/>
     <w:uiPriority w:val="99"/>
     <w:semiHidden/>
     <w:unhideWhenUsed/>
   </w:style>
-  <w:style w:type="paragraph" w:styleId="Listeafsnit">
+  <w:style w:type="paragraph" w:styleId="ListParagraph">
     <w:name w:val="List Paragraph"/>
     <w:basedOn w:val="Normal"/>
     <w:uiPriority w:val="34"/>

</xml_diff>